<commit_message>
Update Letter to CLient
</commit_message>
<xml_diff>
--- a/Documents/KPMG_Virtual_Internship_challenge_LetterToClient.docx
+++ b/Documents/KPMG_Virtual_Internship_challenge_LetterToClient.docx
@@ -209,18 +209,120 @@
           <w:sz w:val="20"/>
           <w:szCs w:val="20"/>
         </w:rPr>
-        <w:t xml:space="preserve">, and the link to Power BI dashboard for the data insight visualizations. </w:t>
-      </w:r>
-    </w:p>
-    <w:p>
-      <w:pPr>
-        <w:spacing w:after="0"/>
-        <w:jc w:val="both"/>
-        <w:rPr>
-          <w:sz w:val="20"/>
-          <w:szCs w:val="20"/>
-        </w:rPr>
-      </w:pPr>
+        <w:t>.</w:t>
+      </w:r>
+    </w:p>
+    <w:p>
+      <w:pPr>
+        <w:pStyle w:val="ListParagraph"/>
+        <w:numPr>
+          <w:ilvl w:val="0"/>
+          <w:numId w:val="5"/>
+        </w:numPr>
+        <w:spacing w:after="0"/>
+        <w:ind w:left="360"/>
+        <w:rPr>
+          <w:sz w:val="20"/>
+          <w:szCs w:val="20"/>
+        </w:rPr>
+      </w:pPr>
+      <w:r>
+        <w:rPr>
+          <w:sz w:val="20"/>
+          <w:szCs w:val="20"/>
+        </w:rPr>
+        <w:t>Module 1 Notebook</w:t>
+      </w:r>
+      <w:r>
+        <w:rPr>
+          <w:sz w:val="20"/>
+          <w:szCs w:val="20"/>
+        </w:rPr>
+        <w:t>:</w:t>
+      </w:r>
+      <w:r>
+        <w:rPr>
+          <w:sz w:val="20"/>
+          <w:szCs w:val="20"/>
+        </w:rPr>
+        <w:t xml:space="preserve"> </w:t>
+      </w:r>
+      <w:hyperlink r:id="rId5" w:history="1">
+        <w:r>
+          <w:rPr>
+            <w:rStyle w:val="Hyperlink"/>
+          </w:rPr>
+          <w:t>Lin</w:t>
+        </w:r>
+        <w:r>
+          <w:rPr>
+            <w:rStyle w:val="Hyperlink"/>
+          </w:rPr>
+          <w:t>k</w:t>
+        </w:r>
+      </w:hyperlink>
+      <w:r>
+        <w:rPr>
+          <w:sz w:val="20"/>
+          <w:szCs w:val="20"/>
+        </w:rPr>
+        <w:t xml:space="preserve"> </w:t>
+      </w:r>
+      <w:r>
+        <w:rPr>
+          <w:sz w:val="20"/>
+          <w:szCs w:val="20"/>
+        </w:rPr>
+        <w:t xml:space="preserve">and Dashboard File: </w:t>
+      </w:r>
+      <w:hyperlink r:id="rId6" w:history="1">
+        <w:r>
+          <w:rPr>
+            <w:rStyle w:val="Hyperlink"/>
+            <w:sz w:val="20"/>
+            <w:szCs w:val="20"/>
+          </w:rPr>
+          <w:t>Li</w:t>
+        </w:r>
+        <w:r>
+          <w:rPr>
+            <w:rStyle w:val="Hyperlink"/>
+            <w:sz w:val="20"/>
+            <w:szCs w:val="20"/>
+          </w:rPr>
+          <w:t>n</w:t>
+        </w:r>
+        <w:r>
+          <w:rPr>
+            <w:rStyle w:val="Hyperlink"/>
+            <w:sz w:val="20"/>
+            <w:szCs w:val="20"/>
+          </w:rPr>
+          <w:t>k</w:t>
+        </w:r>
+      </w:hyperlink>
+    </w:p>
+    <w:p>
+      <w:pPr>
+        <w:pStyle w:val="ListParagraph"/>
+        <w:numPr>
+          <w:ilvl w:val="0"/>
+          <w:numId w:val="5"/>
+        </w:numPr>
+        <w:spacing w:after="0"/>
+        <w:ind w:left="360"/>
+        <w:rPr>
+          <w:sz w:val="20"/>
+          <w:szCs w:val="20"/>
+        </w:rPr>
+      </w:pPr>
+      <w:r>
+        <w:rPr>
+          <w:sz w:val="20"/>
+          <w:szCs w:val="20"/>
+        </w:rPr>
+        <w:t xml:space="preserve">Project </w:t>
+      </w:r>
       <w:proofErr w:type="spellStart"/>
       <w:r>
         <w:rPr>
@@ -235,16 +337,49 @@
           <w:sz w:val="20"/>
           <w:szCs w:val="20"/>
         </w:rPr>
-        <w:t xml:space="preserve"> page:</w:t>
-      </w:r>
-    </w:p>
-    <w:p>
-      <w:pPr>
-        <w:spacing w:after="0"/>
-        <w:jc w:val="both"/>
-        <w:rPr>
-          <w:sz w:val="20"/>
-          <w:szCs w:val="20"/>
+        <w:t xml:space="preserve">: </w:t>
+      </w:r>
+      <w:hyperlink r:id="rId7" w:history="1">
+        <w:proofErr w:type="spellStart"/>
+        <w:r>
+          <w:rPr>
+            <w:rStyle w:val="Hyperlink"/>
+          </w:rPr>
+          <w:t>Navyhoang</w:t>
+        </w:r>
+        <w:proofErr w:type="spellEnd"/>
+        <w:r>
+          <w:rPr>
+            <w:rStyle w:val="Hyperlink"/>
+          </w:rPr>
+          <w:t>/</w:t>
+        </w:r>
+        <w:proofErr w:type="spellStart"/>
+        <w:r>
+          <w:rPr>
+            <w:rStyle w:val="Hyperlink"/>
+          </w:rPr>
+          <w:t>KPMG_Virtual_Internship_Challenge</w:t>
+        </w:r>
+        <w:proofErr w:type="spellEnd"/>
+        <w:r>
+          <w:rPr>
+            <w:rStyle w:val="Hyperlink"/>
+          </w:rPr>
+          <w:t>: Customers and transactions analysis (github.com)</w:t>
+        </w:r>
+      </w:hyperlink>
+    </w:p>
+    <w:p>
+      <w:pPr>
+        <w:spacing w:after="0"/>
+        <w:jc w:val="both"/>
+        <w:rPr>
+          <w:b/>
+          <w:bCs/>
+          <w:sz w:val="20"/>
+          <w:szCs w:val="20"/>
+          <w:u w:val="single"/>
         </w:rPr>
       </w:pPr>
     </w:p>
@@ -653,21 +788,7 @@
           <w:sz w:val="20"/>
           <w:szCs w:val="20"/>
         </w:rPr>
-        <w:t xml:space="preserve">Age </w:t>
-      </w:r>
-      <w:r>
-        <w:rPr>
-          <w:sz w:val="20"/>
-          <w:szCs w:val="20"/>
-        </w:rPr>
-        <w:t>(calculated from DOB):</w:t>
-      </w:r>
-      <w:r>
-        <w:rPr>
-          <w:sz w:val="20"/>
-          <w:szCs w:val="20"/>
-        </w:rPr>
-        <w:t xml:space="preserve"> max value is 177. This is out of the acceptable range since the world’s oldest person record is 122. Values larger than 177 can be replaced by 122.</w:t>
+        <w:t>Age (calculated from DOB): max value is 177. This is out of the acceptable range since the world’s oldest person record is 122. Values larger than 177 can be replaced by 122.</w:t>
       </w:r>
     </w:p>
     <w:p>
@@ -690,27 +811,7 @@
           <w:szCs w:val="20"/>
           <w:u w:val="single"/>
         </w:rPr>
-        <w:t xml:space="preserve">Customer </w:t>
-      </w:r>
-      <w:r>
-        <w:rPr>
-          <w:b/>
-          <w:bCs/>
-          <w:sz w:val="20"/>
-          <w:szCs w:val="20"/>
-          <w:u w:val="single"/>
-        </w:rPr>
-        <w:t>Address</w:t>
-      </w:r>
-      <w:r>
-        <w:rPr>
-          <w:b/>
-          <w:bCs/>
-          <w:sz w:val="20"/>
-          <w:szCs w:val="20"/>
-          <w:u w:val="single"/>
-        </w:rPr>
-        <w:t xml:space="preserve"> Data:</w:t>
+        <w:t>Customer Address Data:</w:t>
       </w:r>
     </w:p>
     <w:p>
@@ -863,17 +964,7 @@
           <w:szCs w:val="20"/>
           <w:u w:val="single"/>
         </w:rPr>
-        <w:t>Transaction</w:t>
-      </w:r>
-      <w:r>
-        <w:rPr>
-          <w:b/>
-          <w:bCs/>
-          <w:sz w:val="20"/>
-          <w:szCs w:val="20"/>
-          <w:u w:val="single"/>
-        </w:rPr>
-        <w:t xml:space="preserve"> Data:</w:t>
+        <w:t>Transaction Data:</w:t>
       </w:r>
     </w:p>
     <w:p>
@@ -954,7 +1045,21 @@
           <w:sz w:val="20"/>
           <w:szCs w:val="20"/>
         </w:rPr>
-        <w:t xml:space="preserve"> 1970</w:t>
+        <w:t xml:space="preserve"> 19</w:t>
+      </w:r>
+      <w:r>
+        <w:rPr>
+          <w:sz w:val="20"/>
+          <w:szCs w:val="20"/>
+        </w:rPr>
+        <w:t>0</w:t>
+      </w:r>
+      <w:r>
+        <w:rPr>
+          <w:sz w:val="20"/>
+          <w:szCs w:val="20"/>
+        </w:rPr>
+        <w:t>0</w:t>
       </w:r>
       <w:r>
         <w:rPr>
@@ -1151,59 +1256,6 @@
     </w:p>
     <w:p>
       <w:pPr>
-        <w:pStyle w:val="ListParagraph"/>
-        <w:numPr>
-          <w:ilvl w:val="0"/>
-          <w:numId w:val="4"/>
-        </w:numPr>
-        <w:spacing w:after="0"/>
-        <w:jc w:val="both"/>
-        <w:rPr>
-          <w:sz w:val="20"/>
-          <w:szCs w:val="20"/>
-        </w:rPr>
-      </w:pPr>
-      <w:r>
-        <w:rPr>
-          <w:sz w:val="20"/>
-          <w:szCs w:val="20"/>
-        </w:rPr>
-        <w:t>Invalidated/ contradicting data:</w:t>
-      </w:r>
-    </w:p>
-    <w:p>
-      <w:pPr>
-        <w:pStyle w:val="ListParagraph"/>
-        <w:numPr>
-          <w:ilvl w:val="1"/>
-          <w:numId w:val="4"/>
-        </w:numPr>
-        <w:spacing w:after="0"/>
-        <w:jc w:val="both"/>
-        <w:rPr>
-          <w:sz w:val="20"/>
-          <w:szCs w:val="20"/>
-        </w:rPr>
-      </w:pPr>
-      <w:proofErr w:type="spellStart"/>
-      <w:r>
-        <w:rPr>
-          <w:sz w:val="20"/>
-          <w:szCs w:val="20"/>
-        </w:rPr>
-        <w:t>product_first_sold_date</w:t>
-      </w:r>
-      <w:proofErr w:type="spellEnd"/>
-      <w:r>
-        <w:rPr>
-          <w:sz w:val="20"/>
-          <w:szCs w:val="20"/>
-        </w:rPr>
-        <w:t xml:space="preserve">: after converting to datetime format, all the years are in the future of the current time of the analysis. This column does not make sense and can be dropped. </w:t>
-      </w:r>
-    </w:p>
-    <w:p>
-      <w:pPr>
         <w:spacing w:after="0"/>
         <w:jc w:val="both"/>
         <w:rPr>
@@ -1278,85 +1330,6 @@
           <w:szCs w:val="20"/>
         </w:rPr>
         <w:t>Thao Hoang</w:t>
-      </w:r>
-    </w:p>
-    <w:p>
-      <w:pPr>
-        <w:spacing w:after="0"/>
-        <w:jc w:val="both"/>
-        <w:rPr>
-          <w:sz w:val="20"/>
-          <w:szCs w:val="20"/>
-        </w:rPr>
-      </w:pPr>
-      <w:r>
-        <w:rPr>
-          <w:noProof/>
-          <w:sz w:val="20"/>
-          <w:szCs w:val="20"/>
-        </w:rPr>
-        <w:drawing>
-          <wp:anchor distT="0" distB="0" distL="114300" distR="114300" simplePos="0" relativeHeight="251659264" behindDoc="0" locked="0" layoutInCell="1" allowOverlap="1" wp14:anchorId="7ECD0B0D" wp14:editId="0F22F215">
-            <wp:simplePos x="0" y="0"/>
-            <wp:positionH relativeFrom="margin">
-              <wp:posOffset>781212</wp:posOffset>
-            </wp:positionH>
-            <wp:positionV relativeFrom="paragraph">
-              <wp:posOffset>116840</wp:posOffset>
-            </wp:positionV>
-            <wp:extent cx="489585" cy="201930"/>
-            <wp:effectExtent l="0" t="0" r="5715" b="7620"/>
-            <wp:wrapSquare wrapText="bothSides"/>
-            <wp:docPr id="1" name="Picture 1"/>
-            <wp:cNvGraphicFramePr>
-              <a:graphicFrameLocks xmlns:a="http://schemas.openxmlformats.org/drawingml/2006/main" noChangeAspect="1"/>
-            </wp:cNvGraphicFramePr>
-            <a:graphic xmlns:a="http://schemas.openxmlformats.org/drawingml/2006/main">
-              <a:graphicData uri="http://schemas.openxmlformats.org/drawingml/2006/picture">
-                <pic:pic xmlns:pic="http://schemas.openxmlformats.org/drawingml/2006/picture">
-                  <pic:nvPicPr>
-                    <pic:cNvPr id="0" name="Picture 1"/>
-                    <pic:cNvPicPr>
-                      <a:picLocks noChangeAspect="1" noChangeArrowheads="1"/>
-                    </pic:cNvPicPr>
-                  </pic:nvPicPr>
-                  <pic:blipFill>
-                    <a:blip r:embed="rId5" cstate="print">
-                      <a:extLst>
-                        <a:ext uri="{28A0092B-C50C-407E-A947-70E740481C1C}">
-                          <a14:useLocalDpi xmlns:a14="http://schemas.microsoft.com/office/drawing/2010/main" val="0"/>
-                        </a:ext>
-                      </a:extLst>
-                    </a:blip>
-                    <a:srcRect/>
-                    <a:stretch>
-                      <a:fillRect/>
-                    </a:stretch>
-                  </pic:blipFill>
-                  <pic:spPr bwMode="auto">
-                    <a:xfrm>
-                      <a:off x="0" y="0"/>
-                      <a:ext cx="489585" cy="201930"/>
-                    </a:xfrm>
-                    <a:prstGeom prst="rect">
-                      <a:avLst/>
-                    </a:prstGeom>
-                    <a:noFill/>
-                    <a:ln>
-                      <a:noFill/>
-                    </a:ln>
-                  </pic:spPr>
-                </pic:pic>
-              </a:graphicData>
-            </a:graphic>
-            <wp14:sizeRelH relativeFrom="margin">
-              <wp14:pctWidth>0</wp14:pctWidth>
-            </wp14:sizeRelH>
-            <wp14:sizeRelV relativeFrom="margin">
-              <wp14:pctHeight>0</wp14:pctHeight>
-            </wp14:sizeRelV>
-          </wp:anchor>
-        </w:drawing>
       </w:r>
     </w:p>
     <w:p>
@@ -1370,13 +1343,25 @@
           <w:szCs w:val="20"/>
         </w:rPr>
       </w:pPr>
-      <w:r>
+    </w:p>
+    <w:p>
+      <w:pPr>
+        <w:spacing w:after="0"/>
+        <w:jc w:val="both"/>
         <w:rPr>
           <w:b/>
           <w:bCs/>
           <w:sz w:val="20"/>
           <w:szCs w:val="20"/>
         </w:rPr>
+      </w:pPr>
+      <w:r>
+        <w:rPr>
+          <w:b/>
+          <w:bCs/>
+          <w:sz w:val="20"/>
+          <w:szCs w:val="20"/>
+        </w:rPr>
         <w:t>Data Analyst</w:t>
       </w:r>
     </w:p>
@@ -1401,8 +1386,18 @@
           <w:sz w:val="20"/>
           <w:szCs w:val="20"/>
         </w:rPr>
-        <w:t xml:space="preserve"> | </w:t>
-      </w:r>
+        <w:t xml:space="preserve"> </w:t>
+      </w:r>
+    </w:p>
+    <w:p>
+      <w:pPr>
+        <w:spacing w:after="0"/>
+        <w:jc w:val="both"/>
+        <w:rPr>
+          <w:sz w:val="20"/>
+          <w:szCs w:val="20"/>
+        </w:rPr>
+      </w:pPr>
       <w:r>
         <w:rPr>
           <w:sz w:val="20"/>
@@ -1410,7 +1405,7 @@
         </w:rPr>
         <w:t xml:space="preserve">Email: </w:t>
       </w:r>
-      <w:hyperlink r:id="rId6" w:history="1">
+      <w:hyperlink r:id="rId8" w:history="1">
         <w:r>
           <w:rPr>
             <w:rStyle w:val="Hyperlink"/>
@@ -1547,6 +1542,119 @@
     </w:lvl>
   </w:abstractNum>
   <w:abstractNum w:abstractNumId="1" w15:restartNumberingAfterBreak="0">
+    <w:nsid w:val="10BB14FA"/>
+    <w:multiLevelType w:val="hybridMultilevel"/>
+    <w:tmpl w:val="3AE0FF8E"/>
+    <w:lvl w:ilvl="0" w:tplc="10090001">
+      <w:start w:val="1"/>
+      <w:numFmt w:val="bullet"/>
+      <w:lvlText w:val=""/>
+      <w:lvlJc w:val="left"/>
+      <w:pPr>
+        <w:ind w:left="720" w:hanging="360"/>
+      </w:pPr>
+      <w:rPr>
+        <w:rFonts w:ascii="Symbol" w:hAnsi="Symbol" w:hint="default"/>
+      </w:rPr>
+    </w:lvl>
+    <w:lvl w:ilvl="1" w:tplc="10090003" w:tentative="1">
+      <w:start w:val="1"/>
+      <w:numFmt w:val="bullet"/>
+      <w:lvlText w:val="o"/>
+      <w:lvlJc w:val="left"/>
+      <w:pPr>
+        <w:ind w:left="1440" w:hanging="360"/>
+      </w:pPr>
+      <w:rPr>
+        <w:rFonts w:ascii="Courier New" w:hAnsi="Courier New" w:cs="Courier New" w:hint="default"/>
+      </w:rPr>
+    </w:lvl>
+    <w:lvl w:ilvl="2" w:tplc="10090005" w:tentative="1">
+      <w:start w:val="1"/>
+      <w:numFmt w:val="bullet"/>
+      <w:lvlText w:val=""/>
+      <w:lvlJc w:val="left"/>
+      <w:pPr>
+        <w:ind w:left="2160" w:hanging="360"/>
+      </w:pPr>
+      <w:rPr>
+        <w:rFonts w:ascii="Wingdings" w:hAnsi="Wingdings" w:hint="default"/>
+      </w:rPr>
+    </w:lvl>
+    <w:lvl w:ilvl="3" w:tplc="10090001" w:tentative="1">
+      <w:start w:val="1"/>
+      <w:numFmt w:val="bullet"/>
+      <w:lvlText w:val=""/>
+      <w:lvlJc w:val="left"/>
+      <w:pPr>
+        <w:ind w:left="2880" w:hanging="360"/>
+      </w:pPr>
+      <w:rPr>
+        <w:rFonts w:ascii="Symbol" w:hAnsi="Symbol" w:hint="default"/>
+      </w:rPr>
+    </w:lvl>
+    <w:lvl w:ilvl="4" w:tplc="10090003" w:tentative="1">
+      <w:start w:val="1"/>
+      <w:numFmt w:val="bullet"/>
+      <w:lvlText w:val="o"/>
+      <w:lvlJc w:val="left"/>
+      <w:pPr>
+        <w:ind w:left="3600" w:hanging="360"/>
+      </w:pPr>
+      <w:rPr>
+        <w:rFonts w:ascii="Courier New" w:hAnsi="Courier New" w:cs="Courier New" w:hint="default"/>
+      </w:rPr>
+    </w:lvl>
+    <w:lvl w:ilvl="5" w:tplc="10090005" w:tentative="1">
+      <w:start w:val="1"/>
+      <w:numFmt w:val="bullet"/>
+      <w:lvlText w:val=""/>
+      <w:lvlJc w:val="left"/>
+      <w:pPr>
+        <w:ind w:left="4320" w:hanging="360"/>
+      </w:pPr>
+      <w:rPr>
+        <w:rFonts w:ascii="Wingdings" w:hAnsi="Wingdings" w:hint="default"/>
+      </w:rPr>
+    </w:lvl>
+    <w:lvl w:ilvl="6" w:tplc="10090001" w:tentative="1">
+      <w:start w:val="1"/>
+      <w:numFmt w:val="bullet"/>
+      <w:lvlText w:val=""/>
+      <w:lvlJc w:val="left"/>
+      <w:pPr>
+        <w:ind w:left="5040" w:hanging="360"/>
+      </w:pPr>
+      <w:rPr>
+        <w:rFonts w:ascii="Symbol" w:hAnsi="Symbol" w:hint="default"/>
+      </w:rPr>
+    </w:lvl>
+    <w:lvl w:ilvl="7" w:tplc="10090003" w:tentative="1">
+      <w:start w:val="1"/>
+      <w:numFmt w:val="bullet"/>
+      <w:lvlText w:val="o"/>
+      <w:lvlJc w:val="left"/>
+      <w:pPr>
+        <w:ind w:left="5760" w:hanging="360"/>
+      </w:pPr>
+      <w:rPr>
+        <w:rFonts w:ascii="Courier New" w:hAnsi="Courier New" w:cs="Courier New" w:hint="default"/>
+      </w:rPr>
+    </w:lvl>
+    <w:lvl w:ilvl="8" w:tplc="10090005" w:tentative="1">
+      <w:start w:val="1"/>
+      <w:numFmt w:val="bullet"/>
+      <w:lvlText w:val=""/>
+      <w:lvlJc w:val="left"/>
+      <w:pPr>
+        <w:ind w:left="6480" w:hanging="360"/>
+      </w:pPr>
+      <w:rPr>
+        <w:rFonts w:ascii="Wingdings" w:hAnsi="Wingdings" w:hint="default"/>
+      </w:rPr>
+    </w:lvl>
+  </w:abstractNum>
+  <w:abstractNum w:abstractNumId="2" w15:restartNumberingAfterBreak="0">
     <w:nsid w:val="131B1870"/>
     <w:multiLevelType w:val="hybridMultilevel"/>
     <w:tmpl w:val="7E120734"/>
@@ -1659,7 +1767,7 @@
       </w:rPr>
     </w:lvl>
   </w:abstractNum>
-  <w:abstractNum w:abstractNumId="2" w15:restartNumberingAfterBreak="0">
+  <w:abstractNum w:abstractNumId="3" w15:restartNumberingAfterBreak="0">
     <w:nsid w:val="418E1823"/>
     <w:multiLevelType w:val="hybridMultilevel"/>
     <w:tmpl w:val="562C4800"/>
@@ -1772,7 +1880,7 @@
       </w:rPr>
     </w:lvl>
   </w:abstractNum>
-  <w:abstractNum w:abstractNumId="3" w15:restartNumberingAfterBreak="0">
+  <w:abstractNum w:abstractNumId="4" w15:restartNumberingAfterBreak="0">
     <w:nsid w:val="77B228A3"/>
     <w:multiLevelType w:val="hybridMultilevel"/>
     <w:tmpl w:val="63868FE4"/>
@@ -1886,16 +1994,19 @@
     </w:lvl>
   </w:abstractNum>
   <w:num w:numId="1">
-    <w:abstractNumId w:val="2"/>
+    <w:abstractNumId w:val="3"/>
   </w:num>
   <w:num w:numId="2">
-    <w:abstractNumId w:val="1"/>
+    <w:abstractNumId w:val="2"/>
   </w:num>
   <w:num w:numId="3">
     <w:abstractNumId w:val="0"/>
   </w:num>
   <w:num w:numId="4">
-    <w:abstractNumId w:val="3"/>
+    <w:abstractNumId w:val="4"/>
+  </w:num>
+  <w:num w:numId="5">
+    <w:abstractNumId w:val="1"/>
   </w:num>
 </w:numbering>
 </file>
@@ -2072,7 +2183,7 @@
     <w:lsdException w:name="Table Web 2" w:semiHidden="1" w:unhideWhenUsed="1"/>
     <w:lsdException w:name="Table Web 3" w:semiHidden="1" w:unhideWhenUsed="1"/>
     <w:lsdException w:name="Balloon Text" w:semiHidden="1" w:unhideWhenUsed="1"/>
-    <w:lsdException w:name="Table Grid" w:semiHidden="1" w:uiPriority="59" w:unhideWhenUsed="1"/>
+    <w:lsdException w:name="Table Grid" w:uiPriority="59"/>
     <w:lsdException w:name="Table Theme" w:semiHidden="1" w:unhideWhenUsed="1"/>
     <w:lsdException w:name="Placeholder Text" w:semiHidden="1"/>
     <w:lsdException w:name="No Spacing" w:uiPriority="1" w:qFormat="1"/>
@@ -2358,6 +2469,18 @@
     <w:rPr>
       <w:color w:val="605E5C"/>
       <w:shd w:val="clear" w:color="auto" w:fill="E1DFDD"/>
+    </w:rPr>
+  </w:style>
+  <w:style w:type="character" w:styleId="FollowedHyperlink">
+    <w:name w:val="FollowedHyperlink"/>
+    <w:basedOn w:val="DefaultParagraphFont"/>
+    <w:uiPriority w:val="99"/>
+    <w:semiHidden/>
+    <w:unhideWhenUsed/>
+    <w:rsid w:val="00351B93"/>
+    <w:rPr>
+      <w:color w:val="800080" w:themeColor="followedHyperlink"/>
+      <w:u w:val="single"/>
     </w:rPr>
   </w:style>
 </w:styles>

</xml_diff>